<commit_message>
added references in doc
</commit_message>
<xml_diff>
--- a/Deliverable1_Template.docx
+++ b/Deliverable1_Template.docx
@@ -1512,21 +1512,7 @@
             <w:rStyle w:val="Hyperlink"/>
             <w:i w:val="0"/>
           </w:rPr>
-          <w:t>http://theory.stanford.edu/~amitp/GameProgramming/</w:t>
-        </w:r>
-        <w:r>
-          <w:rPr>
-            <w:rStyle w:val="Hyperlink"/>
-            <w:i w:val="0"/>
-          </w:rPr>
-          <w:t>A</w:t>
-        </w:r>
-        <w:r>
-          <w:rPr>
-            <w:rStyle w:val="Hyperlink"/>
-            <w:i w:val="0"/>
-          </w:rPr>
-          <w:t>StarComparison.html</w:t>
+          <w:t>http://theory.stanford.edu/~amitp/GameProgramming/AStarComparison.html</w:t>
         </w:r>
       </w:hyperlink>
       <w:r>
@@ -2799,22 +2785,41 @@
           <w:i w:val="0"/>
         </w:rPr>
       </w:pPr>
-      <w:r>
-        <w:rPr>
-          <w:i w:val="0"/>
-        </w:rPr>
-        <w:t>References here.</w:t>
-      </w:r>
-      <w:r>
-        <w:rPr>
-          <w:i w:val="0"/>
-        </w:rPr>
-        <w:tab/>
-      </w:r>
+      <w:hyperlink r:id="rId14" w:history="1">
+        <w:r>
+          <w:rPr>
+            <w:rStyle w:val="Hyperlink"/>
+            <w:i w:val="0"/>
+          </w:rPr>
+          <w:t>https://github.com/jimmikaelkael/simbad/</w:t>
+        </w:r>
+      </w:hyperlink>
+    </w:p>
+    <w:p>
+      <w:pPr>
+        <w:pStyle w:val="Assignment"/>
+        <w:rPr>
+          <w:i w:val="0"/>
+        </w:rPr>
+      </w:pPr>
+      <w:hyperlink r:id="rId15" w:history="1">
+        <w:r>
+          <w:rPr>
+            <w:rStyle w:val="Hyperlink"/>
+            <w:i w:val="0"/>
+          </w:rPr>
+          <w:t>http://simbad.sourceforge.net/doc/</w:t>
+        </w:r>
+      </w:hyperlink>
+    </w:p>
+    <w:p>
+      <w:pPr>
+        <w:pStyle w:val="Solution"/>
+      </w:pPr>
     </w:p>
     <w:sectPr>
-      <w:footerReference w:type="default" r:id="rId14"/>
-      <w:footerReference w:type="first" r:id="rId15"/>
+      <w:footerReference w:type="default" r:id="rId16"/>
+      <w:footerReference w:type="first" r:id="rId17"/>
       <w:pgSz w:w="11880" w:h="16820"/>
       <w:pgMar w:top="1440" w:right="1440" w:bottom="709" w:left="1440" w:header="708" w:footer="708" w:gutter="0"/>
       <w:cols w:space="708"/>
@@ -2982,7 +2987,7 @@
         <w:rStyle w:val="Paginanummer"/>
         <w:noProof/>
       </w:rPr>
-      <w:t>3</w:t>
+      <w:t>6</w:t>
     </w:r>
     <w:r>
       <w:rPr>

</xml_diff>